<commit_message>
fix problem and solve
</commit_message>
<xml_diff>
--- a/documentation/covering_letter/Сопроводительное_письмо.docx
+++ b/documentation/covering_letter/Сопроводительное_письмо.docx
@@ -239,37 +239,13 @@
         <w:rPr>
           <w:bCs/>
         </w:rPr>
-        <w:t xml:space="preserve"> эффективного и удобного проведения аукционов</w:t>
+        <w:t xml:space="preserve"> </w:t>
       </w:r>
       <w:r>
         <w:rPr>
           <w:bCs/>
         </w:rPr>
-        <w:t xml:space="preserve"> </w:t>
-      </w:r>
-      <w:r>
-        <w:rPr>
-          <w:bCs/>
-        </w:rPr>
-        <w:t>для молодого поколения</w:t>
-      </w:r>
-      <w:r>
-        <w:rPr>
-          <w:bCs/>
-        </w:rPr>
-        <w:t xml:space="preserve"> и проблему</w:t>
-      </w:r>
-      <w:r>
-        <w:rPr>
-          <w:bCs/>
-        </w:rPr>
-        <w:t xml:space="preserve"> неудобства сбыта произведений искусства для их создателей</w:t>
-      </w:r>
-      <w:r>
-        <w:rPr>
-          <w:bCs/>
-        </w:rPr>
-        <w:t xml:space="preserve">.  </w:t>
+        <w:t>разрыва между любителями искусства, которые не в курсе современных способов доступа к произведениям искусства, и современными художниками, которые сталкиваются с проблемой недостатка известности и невозможности продажи свои творений.</w:t>
       </w:r>
     </w:p>
     <w:p>
@@ -313,13 +289,8 @@
         <w:t xml:space="preserve"> </w:t>
       </w:r>
       <w:r>
-        <w:t>организаторам аукциона создавать, редактирова</w:t>
-      </w:r>
-      <w:r>
-        <w:t>ть и проводить онлайн-аукционы, пользователям участвовать в соревновании за лоты, а продавцам получать сверхприбыль за счет повышенного интереса пользователей к их лотам.</w:t>
-      </w:r>
-      <w:bookmarkStart w:id="0" w:name="_GoBack"/>
-      <w:bookmarkEnd w:id="0"/>
+        <w:t>пользователям участвовать в онлайн-аукционах, соревнуясь за самые привлекательные для них лоты, а также выставлять лоты для получения прибыли и известности за счет интереса у участников аукциона.</w:t>
+      </w:r>
     </w:p>
     <w:p>
       <w:pPr>
@@ -390,6 +361,7 @@
         <w:jc w:val="left"/>
       </w:pPr>
       <w:r>
+        <w:lastRenderedPageBreak/>
         <w:t xml:space="preserve">Ссылка на видео демонстрацию: </w:t>
       </w:r>
       <w:hyperlink r:id="rId9" w:history="1">
@@ -397,7 +369,19 @@
           <w:rPr>
             <w:rStyle w:val="af5"/>
           </w:rPr>
-          <w:t>YouTube</w:t>
+          <w:t>You</w:t>
+        </w:r>
+        <w:r>
+          <w:rPr>
+            <w:rStyle w:val="af5"/>
+          </w:rPr>
+          <w:t>T</w:t>
+        </w:r>
+        <w:r>
+          <w:rPr>
+            <w:rStyle w:val="af5"/>
+          </w:rPr>
+          <w:t>ube</w:t>
         </w:r>
       </w:hyperlink>
     </w:p>
@@ -411,7 +395,6 @@
         <w:jc w:val="left"/>
       </w:pPr>
       <w:r>
-        <w:lastRenderedPageBreak/>
         <w:t xml:space="preserve">Ссылка на презентацию: </w:t>
       </w:r>
       <w:hyperlink r:id="rId10" w:history="1">
@@ -419,19 +402,7 @@
           <w:rPr>
             <w:rStyle w:val="af5"/>
           </w:rPr>
-          <w:t>{p</w:t>
-        </w:r>
-        <w:r>
-          <w:rPr>
-            <w:rStyle w:val="af5"/>
-          </w:rPr>
-          <w:t>p</w:t>
-        </w:r>
-        <w:r>
-          <w:rPr>
-            <w:rStyle w:val="af5"/>
-          </w:rPr>
-          <w:t>tx}</w:t>
+          <w:t>{pptx}</w:t>
         </w:r>
       </w:hyperlink>
       <w:hyperlink r:id="rId11" w:history="1">
@@ -439,21 +410,11 @@
           <w:rPr>
             <w:rStyle w:val="af5"/>
           </w:rPr>
-          <w:t>{p</w:t>
-        </w:r>
-        <w:r>
-          <w:rPr>
-            <w:rStyle w:val="af5"/>
-          </w:rPr>
-          <w:t>d</w:t>
-        </w:r>
-        <w:r>
-          <w:rPr>
-            <w:rStyle w:val="af5"/>
-          </w:rPr>
-          <w:t>f}</w:t>
+          <w:t>{pdf}</w:t>
         </w:r>
       </w:hyperlink>
+      <w:bookmarkStart w:id="0" w:name="_GoBack"/>
+      <w:bookmarkEnd w:id="0"/>
     </w:p>
     <w:sectPr>
       <w:footerReference w:type="default" r:id="rId12"/>
@@ -2926,7 +2887,7 @@
 </file>
 
 <file path=customXml/itemProps1.xml><?xml version="1.0" encoding="utf-8"?>
-<ds:datastoreItem xmlns:ds="http://schemas.openxmlformats.org/officeDocument/2006/customXml" ds:itemID="{EA724419-DA18-4CF7-B3A7-2E7F248CAF1C}">
+<ds:datastoreItem xmlns:ds="http://schemas.openxmlformats.org/officeDocument/2006/customXml" ds:itemID="{9E1ED4A6-F2E3-4B2D-8FF8-A97157F5EC79}">
   <ds:schemaRefs>
     <ds:schemaRef ds:uri="http://schemas.openxmlformats.org/officeDocument/2006/bibliography"/>
   </ds:schemaRefs>

</xml_diff>